<commit_message>
Diagrama de clase modificado
</commit_message>
<xml_diff>
--- a/Proyecto/Entrega 1 - Definicion/SameGame_E1.docx
+++ b/Proyecto/Entrega 1 - Definicion/SameGame_E1.docx
@@ -10,6 +10,7 @@
           <w:docPartUnique/>
         </w:docPartObj>
       </w:sdtPr>
+      <w:sdtEndPr/>
       <w:sdtContent>
         <w:p>
           <w:r>
@@ -164,6 +165,7 @@
                                         <w:dataBinding w:prefixMappings="xmlns:ns0='http://purl.org/dc/elements/1.1/' xmlns:ns1='http://schemas.openxmlformats.org/package/2006/metadata/core-properties' " w:xpath="/ns1:coreProperties[1]/ns0:title[1]" w:storeItemID="{6C3C8BC8-F283-45AE-878A-BAB7291924A1}"/>
                                         <w:text/>
                                       </w:sdtPr>
+                                      <w:sdtEndPr/>
                                       <w:sdtContent>
                                         <w:p>
                                           <w:pPr>
@@ -236,6 +238,7 @@
                                         <w:dataBinding w:prefixMappings="xmlns:ns0='http://schemas.microsoft.com/office/2006/coverPageProps' " w:xpath="/ns0:CoverPageProperties[1]/ns0:Abstract[1]" w:storeItemID="{55AF091B-3C7A-41E3-B477-F2FDAA23CFDA}"/>
                                         <w:text/>
                                       </w:sdtPr>
+                                      <w:sdtEndPr/>
                                       <w:sdtContent>
                                         <w:p>
                                           <w:pPr>
@@ -249,6 +252,12 @@
                                               <w:color w:val="000000" w:themeColor="text1"/>
                                             </w:rPr>
                                             <w:t>En esta primera entrega,</w:t>
+                                          </w:r>
+                                          <w:r>
+                                            <w:rPr>
+                                              <w:color w:val="000000" w:themeColor="text1"/>
+                                            </w:rPr>
+                                            <w:t xml:space="preserve"> se presenta el diagrama de clases inicial para el planteamiento del juego, y junto con una especificación de las entidades, atributos y los métodos de cada una. En cada uno de los métodos, se especifican los parámetros de entrada y el tipo de dato, la función de cada método así como el valor que retorna.</w:t>
                                           </w:r>
                                         </w:p>
                                       </w:sdtContent>
@@ -266,6 +275,7 @@
                                         <w:dataBinding w:prefixMappings="xmlns:ns0='http://purl.org/dc/elements/1.1/' xmlns:ns1='http://schemas.openxmlformats.org/package/2006/metadata/core-properties' " w:xpath="/ns1:coreProperties[1]/ns0:creator[1]" w:storeItemID="{6C3C8BC8-F283-45AE-878A-BAB7291924A1}"/>
                                         <w:text/>
                                       </w:sdtPr>
+                                      <w:sdtEndPr/>
                                       <w:sdtContent>
                                         <w:p>
                                           <w:pPr>
@@ -282,7 +292,47 @@
                                               <w:sz w:val="26"/>
                                               <w:szCs w:val="26"/>
                                             </w:rPr>
-                                            <w:t>Ricardo Bernal – Diego Bulla</w:t>
+                                            <w:t>Ricardo Bernal</w:t>
+                                          </w:r>
+                                          <w:r>
+                                            <w:rPr>
+                                              <w:color w:val="ED7D31" w:themeColor="accent2"/>
+                                              <w:sz w:val="26"/>
+                                              <w:szCs w:val="26"/>
+                                            </w:rPr>
+                                            <w:t xml:space="preserve"> Alfonso</w:t>
+                                          </w:r>
+                                          <w:r>
+                                            <w:rPr>
+                                              <w:color w:val="ED7D31" w:themeColor="accent2"/>
+                                              <w:sz w:val="26"/>
+                                              <w:szCs w:val="26"/>
+                                            </w:rPr>
+                                            <w:t xml:space="preserve"> – Diego</w:t>
+                                          </w:r>
+                                          <w:r>
+                                            <w:rPr>
+                                              <w:color w:val="ED7D31" w:themeColor="accent2"/>
+                                              <w:sz w:val="26"/>
+                                              <w:szCs w:val="26"/>
+                                            </w:rPr>
+                                            <w:t xml:space="preserve"> Mauricio</w:t>
+                                          </w:r>
+                                          <w:r>
+                                            <w:rPr>
+                                              <w:color w:val="ED7D31" w:themeColor="accent2"/>
+                                              <w:sz w:val="26"/>
+                                              <w:szCs w:val="26"/>
+                                            </w:rPr>
+                                            <w:t xml:space="preserve"> Bulla</w:t>
+                                          </w:r>
+                                          <w:r>
+                                            <w:rPr>
+                                              <w:color w:val="ED7D31" w:themeColor="accent2"/>
+                                              <w:sz w:val="26"/>
+                                              <w:szCs w:val="26"/>
+                                            </w:rPr>
+                                            <w:t xml:space="preserve"> Nuñez</w:t>
                                           </w:r>
                                         </w:p>
                                       </w:sdtContent>
@@ -302,6 +352,7 @@
                                           <w:dataBinding w:prefixMappings="xmlns:ns0='http://purl.org/dc/elements/1.1/' xmlns:ns1='http://schemas.openxmlformats.org/package/2006/metadata/core-properties' " w:xpath="/ns1:coreProperties[1]/ns1:category[1]" w:storeItemID="{6C3C8BC8-F283-45AE-878A-BAB7291924A1}"/>
                                           <w:text/>
                                         </w:sdtPr>
+                                        <w:sdtEndPr/>
                                         <w:sdtContent>
                                           <w:r>
                                             <w:rPr>
@@ -342,7 +393,7 @@
                                   <w:rPr>
                                     <w:noProof/>
                                   </w:rPr>
-                                  <w:t>domingo, 4 de octubre de 2020</w:t>
+                                  <w:t>jueves, 8 de octubre de 2020</w:t>
                                 </w:r>
                                 <w:r>
                                   <w:fldChar w:fldCharType="end"/>
@@ -472,6 +523,7 @@
                                   <w:dataBinding w:prefixMappings="xmlns:ns0='http://purl.org/dc/elements/1.1/' xmlns:ns1='http://schemas.openxmlformats.org/package/2006/metadata/core-properties' " w:xpath="/ns1:coreProperties[1]/ns0:title[1]" w:storeItemID="{6C3C8BC8-F283-45AE-878A-BAB7291924A1}"/>
                                   <w:text/>
                                 </w:sdtPr>
+                                <w:sdtEndPr/>
                                 <w:sdtContent>
                                   <w:p>
                                     <w:pPr>
@@ -544,6 +596,7 @@
                                   <w:dataBinding w:prefixMappings="xmlns:ns0='http://schemas.microsoft.com/office/2006/coverPageProps' " w:xpath="/ns0:CoverPageProperties[1]/ns0:Abstract[1]" w:storeItemID="{55AF091B-3C7A-41E3-B477-F2FDAA23CFDA}"/>
                                   <w:text/>
                                 </w:sdtPr>
+                                <w:sdtEndPr/>
                                 <w:sdtContent>
                                   <w:p>
                                     <w:pPr>
@@ -557,6 +610,12 @@
                                         <w:color w:val="000000" w:themeColor="text1"/>
                                       </w:rPr>
                                       <w:t>En esta primera entrega,</w:t>
+                                    </w:r>
+                                    <w:r>
+                                      <w:rPr>
+                                        <w:color w:val="000000" w:themeColor="text1"/>
+                                      </w:rPr>
+                                      <w:t xml:space="preserve"> se presenta el diagrama de clases inicial para el planteamiento del juego, y junto con una especificación de las entidades, atributos y los métodos de cada una. En cada uno de los métodos, se especifican los parámetros de entrada y el tipo de dato, la función de cada método así como el valor que retorna.</w:t>
                                     </w:r>
                                   </w:p>
                                 </w:sdtContent>
@@ -574,6 +633,7 @@
                                   <w:dataBinding w:prefixMappings="xmlns:ns0='http://purl.org/dc/elements/1.1/' xmlns:ns1='http://schemas.openxmlformats.org/package/2006/metadata/core-properties' " w:xpath="/ns1:coreProperties[1]/ns0:creator[1]" w:storeItemID="{6C3C8BC8-F283-45AE-878A-BAB7291924A1}"/>
                                   <w:text/>
                                 </w:sdtPr>
+                                <w:sdtEndPr/>
                                 <w:sdtContent>
                                   <w:p>
                                     <w:pPr>
@@ -590,7 +650,47 @@
                                         <w:sz w:val="26"/>
                                         <w:szCs w:val="26"/>
                                       </w:rPr>
-                                      <w:t>Ricardo Bernal – Diego Bulla</w:t>
+                                      <w:t>Ricardo Bernal</w:t>
+                                    </w:r>
+                                    <w:r>
+                                      <w:rPr>
+                                        <w:color w:val="ED7D31" w:themeColor="accent2"/>
+                                        <w:sz w:val="26"/>
+                                        <w:szCs w:val="26"/>
+                                      </w:rPr>
+                                      <w:t xml:space="preserve"> Alfonso</w:t>
+                                    </w:r>
+                                    <w:r>
+                                      <w:rPr>
+                                        <w:color w:val="ED7D31" w:themeColor="accent2"/>
+                                        <w:sz w:val="26"/>
+                                        <w:szCs w:val="26"/>
+                                      </w:rPr>
+                                      <w:t xml:space="preserve"> – Diego</w:t>
+                                    </w:r>
+                                    <w:r>
+                                      <w:rPr>
+                                        <w:color w:val="ED7D31" w:themeColor="accent2"/>
+                                        <w:sz w:val="26"/>
+                                        <w:szCs w:val="26"/>
+                                      </w:rPr>
+                                      <w:t xml:space="preserve"> Mauricio</w:t>
+                                    </w:r>
+                                    <w:r>
+                                      <w:rPr>
+                                        <w:color w:val="ED7D31" w:themeColor="accent2"/>
+                                        <w:sz w:val="26"/>
+                                        <w:szCs w:val="26"/>
+                                      </w:rPr>
+                                      <w:t xml:space="preserve"> Bulla</w:t>
+                                    </w:r>
+                                    <w:r>
+                                      <w:rPr>
+                                        <w:color w:val="ED7D31" w:themeColor="accent2"/>
+                                        <w:sz w:val="26"/>
+                                        <w:szCs w:val="26"/>
+                                      </w:rPr>
+                                      <w:t xml:space="preserve"> Nuñez</w:t>
                                     </w:r>
                                   </w:p>
                                 </w:sdtContent>
@@ -610,6 +710,7 @@
                                     <w:dataBinding w:prefixMappings="xmlns:ns0='http://purl.org/dc/elements/1.1/' xmlns:ns1='http://schemas.openxmlformats.org/package/2006/metadata/core-properties' " w:xpath="/ns1:coreProperties[1]/ns1:category[1]" w:storeItemID="{6C3C8BC8-F283-45AE-878A-BAB7291924A1}"/>
                                     <w:text/>
                                   </w:sdtPr>
+                                  <w:sdtEndPr/>
                                   <w:sdtContent>
                                     <w:r>
                                       <w:rPr>
@@ -650,7 +751,7 @@
                             <w:rPr>
                               <w:noProof/>
                             </w:rPr>
-                            <w:t>domingo, 4 de octubre de 2020</w:t>
+                            <w:t>jueves, 8 de octubre de 2020</w:t>
                           </w:r>
                           <w:r>
                             <w:fldChar w:fldCharType="end"/>
@@ -786,9 +887,9 @@
           <w:lang w:val="en-US"/>
         </w:rPr>
         <w:drawing>
-          <wp:inline distT="0" distB="0" distL="0" distR="0">
-            <wp:extent cx="5742686" cy="4827606"/>
-            <wp:effectExtent l="0" t="0" r="0" b="0"/>
+          <wp:inline distT="0" distB="0" distL="0" distR="0" wp14:anchorId="3E8CD96C" wp14:editId="1762CE47">
+            <wp:extent cx="5620742" cy="4432785"/>
+            <wp:effectExtent l="0" t="0" r="0" b="6350"/>
             <wp:docPr id="3" name="Imagen 3"/>
             <wp:cNvGraphicFramePr>
               <a:graphicFrameLocks xmlns:a="http://schemas.openxmlformats.org/drawingml/2006/main" noChangeAspect="1"/>
@@ -808,13 +909,13 @@
                         </a:ext>
                       </a:extLst>
                     </a:blip>
-                    <a:srcRect l="10115" t="-1522" r="10665" b="15336"/>
+                    <a:srcRect l="10310" r="5420" b="13993"/>
                     <a:stretch/>
                   </pic:blipFill>
                   <pic:spPr bwMode="auto">
                     <a:xfrm>
                       <a:off x="0" y="0"/>
-                      <a:ext cx="5747852" cy="4831949"/>
+                      <a:ext cx="5636742" cy="4445403"/>
                     </a:xfrm>
                     <a:prstGeom prst="rect">
                       <a:avLst/>
@@ -851,19 +952,11 @@
           <w:sz w:val="20"/>
         </w:rPr>
       </w:pPr>
-      <w:proofErr w:type="spellStart"/>
-      <w:r>
-        <w:rPr>
-          <w:sz w:val="20"/>
-        </w:rPr>
-        <w:t>SameGame</w:t>
-      </w:r>
-      <w:proofErr w:type="spellEnd"/>
-      <w:r>
-        <w:rPr>
-          <w:sz w:val="20"/>
-        </w:rPr>
-        <w:t xml:space="preserve"> es un juego para una persona que utiliza una cuadrícula de</w:t>
+      <w:r>
+        <w:rPr>
+          <w:sz w:val="20"/>
+        </w:rPr>
+        <w:t>SameGame es un juego para una persona que utiliza una cuadrícula de</w:t>
       </w:r>
       <w:r>
         <w:rPr>
@@ -999,109 +1092,145 @@
         <w:jc w:val="both"/>
         <w:rPr>
           <w:sz w:val="20"/>
-        </w:rPr>
-      </w:pPr>
-      <w:proofErr w:type="spellStart"/>
-      <w:r>
-        <w:rPr>
-          <w:sz w:val="20"/>
-        </w:rPr>
-        <w:t>nuevoJuego</w:t>
-      </w:r>
-      <w:proofErr w:type="spellEnd"/>
-      <w:r>
-        <w:rPr>
-          <w:sz w:val="20"/>
-        </w:rPr>
-        <w:t>(</w:t>
-      </w:r>
-      <w:proofErr w:type="spellStart"/>
-      <w:proofErr w:type="gramStart"/>
-      <w:r>
-        <w:rPr>
-          <w:sz w:val="20"/>
-        </w:rPr>
-        <w:t>columnas</w:t>
-      </w:r>
-      <w:r>
-        <w:rPr>
-          <w:sz w:val="20"/>
-        </w:rPr>
-        <w:t>,filas</w:t>
-      </w:r>
-      <w:proofErr w:type="gramEnd"/>
-      <w:r>
-        <w:rPr>
-          <w:sz w:val="20"/>
-        </w:rPr>
-        <w:t>,colores</w:t>
-      </w:r>
-      <w:proofErr w:type="spellEnd"/>
-      <w:r>
-        <w:rPr>
-          <w:sz w:val="20"/>
-        </w:rPr>
-        <w:t>):</w:t>
-      </w:r>
-      <w:r>
-        <w:rPr>
-          <w:sz w:val="20"/>
-        </w:rPr>
-        <w:t xml:space="preserve"> Este método inicia un nuevo juego al crear una nueva instancia de Tablero. Para ello, como datos de entrada recibirá dimensiones del tablero (</w:t>
-      </w:r>
-      <w:r>
-        <w:rPr>
-          <w:sz w:val="20"/>
-        </w:rPr>
-        <w:t xml:space="preserve">número de </w:t>
-      </w:r>
-      <w:r>
-        <w:rPr>
-          <w:sz w:val="20"/>
-        </w:rPr>
-        <w:t>fila</w:t>
-      </w:r>
-      <w:r>
-        <w:rPr>
-          <w:sz w:val="20"/>
-        </w:rPr>
-        <w:t>s,</w:t>
-      </w:r>
-      <w:r>
-        <w:rPr>
-          <w:sz w:val="20"/>
+          <w:szCs w:val="20"/>
+        </w:rPr>
+      </w:pPr>
+      <w:r>
+        <w:rPr>
+          <w:i/>
+          <w:sz w:val="20"/>
+          <w:szCs w:val="20"/>
+        </w:rPr>
+        <w:t xml:space="preserve">void </w:t>
+      </w:r>
+      <w:r>
+        <w:rPr>
+          <w:i/>
+          <w:sz w:val="20"/>
+          <w:szCs w:val="20"/>
+        </w:rPr>
+        <w:t>nuevoJuego(</w:t>
+      </w:r>
+      <w:r>
+        <w:rPr>
+          <w:i/>
+          <w:sz w:val="20"/>
+          <w:szCs w:val="20"/>
+        </w:rPr>
+        <w:t xml:space="preserve">int </w:t>
+      </w:r>
+      <w:r>
+        <w:rPr>
+          <w:i/>
+          <w:sz w:val="20"/>
+          <w:szCs w:val="20"/>
+        </w:rPr>
+        <w:t xml:space="preserve">columnas, </w:t>
+      </w:r>
+      <w:r>
+        <w:rPr>
+          <w:i/>
+          <w:sz w:val="20"/>
+          <w:szCs w:val="20"/>
+        </w:rPr>
+        <w:t xml:space="preserve">int </w:t>
+      </w:r>
+      <w:r>
+        <w:rPr>
+          <w:i/>
+          <w:sz w:val="20"/>
+          <w:szCs w:val="20"/>
+        </w:rPr>
+        <w:t xml:space="preserve">filas, </w:t>
+      </w:r>
+      <w:r>
+        <w:rPr>
+          <w:i/>
+          <w:sz w:val="20"/>
+          <w:szCs w:val="20"/>
+        </w:rPr>
+        <w:t>List</w:t>
+      </w:r>
+      <w:r>
+        <w:rPr>
+          <w:i/>
+          <w:sz w:val="20"/>
+          <w:szCs w:val="20"/>
+        </w:rPr>
+        <w:t>&lt;int&gt;</w:t>
+      </w:r>
+      <w:r>
+        <w:rPr>
+          <w:i/>
+          <w:sz w:val="20"/>
+          <w:szCs w:val="20"/>
         </w:rPr>
         <w:t xml:space="preserve"> </w:t>
       </w:r>
       <w:r>
         <w:rPr>
-          <w:sz w:val="20"/>
-        </w:rPr>
-        <w:t>número</w:t>
-      </w:r>
-      <w:r>
-        <w:rPr>
-          <w:sz w:val="20"/>
-        </w:rPr>
-        <w:t xml:space="preserve"> de </w:t>
-      </w:r>
-      <w:r>
-        <w:rPr>
-          <w:sz w:val="20"/>
-        </w:rPr>
-        <w:t>columna</w:t>
-      </w:r>
-      <w:r>
-        <w:rPr>
-          <w:sz w:val="20"/>
-        </w:rPr>
-        <w:t>s</w:t>
-      </w:r>
-      <w:r>
-        <w:rPr>
-          <w:sz w:val="20"/>
-        </w:rPr>
-        <w:t>) y la lista de colores con los cuales se va colorear cada uno de las casillas que conformaran el nuevo tablero de juego.</w:t>
+          <w:i/>
+          <w:sz w:val="20"/>
+          <w:szCs w:val="20"/>
+        </w:rPr>
+        <w:t>colores</w:t>
+      </w:r>
+      <w:r>
+        <w:rPr>
+          <w:i/>
+          <w:sz w:val="20"/>
+          <w:szCs w:val="20"/>
+        </w:rPr>
+        <w:t>)</w:t>
+      </w:r>
+      <w:r>
+        <w:rPr>
+          <w:sz w:val="20"/>
+          <w:szCs w:val="20"/>
+        </w:rPr>
+        <w:t>: Este método inicia un nuevo juego al crear una nueva instancia de Tablero. Para ello, como datos de entrada recibirá dimensio</w:t>
+      </w:r>
+      <w:r>
+        <w:rPr>
+          <w:sz w:val="20"/>
+          <w:szCs w:val="20"/>
+        </w:rPr>
+        <w:t>nes del tablero (número de filas</w:t>
+      </w:r>
+      <w:r>
+        <w:rPr>
+          <w:sz w:val="20"/>
+          <w:szCs w:val="20"/>
+        </w:rPr>
+        <w:t xml:space="preserve">, número de columnas) y la lista de colores con los cuales se va colorear cada uno de las casillas que conformaran el nuevo tablero de juego. </w:t>
+      </w:r>
+      <w:r>
+        <w:rPr>
+          <w:sz w:val="20"/>
+          <w:szCs w:val="20"/>
+        </w:rPr>
+        <w:t xml:space="preserve">Una vez inicializa el tablero con la función inicializarTablero(colores), se </w:t>
+      </w:r>
+      <w:r>
+        <w:rPr>
+          <w:sz w:val="20"/>
+          <w:szCs w:val="20"/>
+        </w:rPr>
+        <w:t xml:space="preserve">llama al </w:t>
+      </w:r>
+      <w:r>
+        <w:rPr>
+          <w:sz w:val="20"/>
+          <w:szCs w:val="20"/>
+        </w:rPr>
+        <w:t>método</w:t>
+      </w:r>
+      <w:r>
+        <w:rPr>
+          <w:sz w:val="20"/>
+          <w:szCs w:val="20"/>
+        </w:rPr>
+        <w:t xml:space="preserve"> jugar() al final de esta.</w:t>
       </w:r>
     </w:p>
     <w:p>
@@ -1114,29 +1243,75 @@
         <w:jc w:val="both"/>
         <w:rPr>
           <w:sz w:val="20"/>
-        </w:rPr>
-      </w:pPr>
-      <w:proofErr w:type="spellStart"/>
-      <w:proofErr w:type="gramStart"/>
-      <w:r>
-        <w:rPr>
-          <w:sz w:val="20"/>
-        </w:rPr>
-        <w:t>obtenerPuntaje</w:t>
-      </w:r>
-      <w:proofErr w:type="spellEnd"/>
-      <w:r>
-        <w:rPr>
-          <w:sz w:val="20"/>
-        </w:rPr>
-        <w:t>(</w:t>
-      </w:r>
-      <w:proofErr w:type="gramEnd"/>
-      <w:r>
-        <w:rPr>
-          <w:sz w:val="20"/>
-        </w:rPr>
-        <w:t>):</w:t>
+          <w:szCs w:val="20"/>
+        </w:rPr>
+      </w:pPr>
+      <w:r>
+        <w:rPr>
+          <w:i/>
+          <w:sz w:val="20"/>
+          <w:szCs w:val="20"/>
+        </w:rPr>
+        <w:t xml:space="preserve">int </w:t>
+      </w:r>
+      <w:r>
+        <w:rPr>
+          <w:i/>
+          <w:sz w:val="20"/>
+          <w:szCs w:val="20"/>
+        </w:rPr>
+        <w:t>obtenerPuntaje(</w:t>
+      </w:r>
+      <w:r>
+        <w:rPr>
+          <w:i/>
+          <w:sz w:val="20"/>
+          <w:szCs w:val="20"/>
+        </w:rPr>
+        <w:t>Tablero tablero</w:t>
+      </w:r>
+      <w:r>
+        <w:rPr>
+          <w:i/>
+          <w:sz w:val="20"/>
+          <w:szCs w:val="20"/>
+        </w:rPr>
+        <w:t>)</w:t>
+      </w:r>
+      <w:r>
+        <w:rPr>
+          <w:sz w:val="20"/>
+          <w:szCs w:val="20"/>
+        </w:rPr>
+        <w:t xml:space="preserve">: Permite obtener el ultimo puntaje acumulado en la </w:t>
+      </w:r>
+      <w:r>
+        <w:rPr>
+          <w:sz w:val="20"/>
+          <w:szCs w:val="20"/>
+        </w:rPr>
+        <w:t>última</w:t>
+      </w:r>
+      <w:r>
+        <w:rPr>
+          <w:sz w:val="20"/>
+          <w:szCs w:val="20"/>
+        </w:rPr>
+        <w:t xml:space="preserve"> jugada ejecutada con getPuntajeActual() y lo </w:t>
+      </w:r>
+      <w:r>
+        <w:rPr>
+          <w:sz w:val="20"/>
+          <w:szCs w:val="20"/>
+        </w:rPr>
+        <w:t>actualizamos</w:t>
+      </w:r>
+      <w:r>
+        <w:rPr>
+          <w:sz w:val="20"/>
+          <w:szCs w:val="20"/>
+        </w:rPr>
+        <w:t xml:space="preserve"> con setPuntajeFinal().</w:t>
       </w:r>
     </w:p>
     <w:p>
@@ -1149,149 +1324,171 @@
         <w:jc w:val="both"/>
         <w:rPr>
           <w:sz w:val="20"/>
-        </w:rPr>
-      </w:pPr>
-      <w:proofErr w:type="spellStart"/>
-      <w:proofErr w:type="gramStart"/>
-      <w:r>
-        <w:rPr>
-          <w:sz w:val="20"/>
-        </w:rPr>
-        <w:t>seleccionarCasilla</w:t>
-      </w:r>
-      <w:proofErr w:type="spellEnd"/>
-      <w:r>
-        <w:rPr>
-          <w:sz w:val="20"/>
-        </w:rPr>
-        <w:t>(</w:t>
-      </w:r>
-      <w:proofErr w:type="spellStart"/>
-      <w:proofErr w:type="gramEnd"/>
-      <w:r>
-        <w:rPr>
-          <w:sz w:val="20"/>
-        </w:rPr>
-        <w:t>coordX</w:t>
-      </w:r>
-      <w:proofErr w:type="spellEnd"/>
-      <w:r>
-        <w:rPr>
-          <w:sz w:val="20"/>
-        </w:rPr>
-        <w:t>,</w:t>
-      </w:r>
-      <w:r>
-        <w:rPr>
-          <w:sz w:val="20"/>
-        </w:rPr>
-        <w:t xml:space="preserve"> </w:t>
-      </w:r>
-      <w:proofErr w:type="spellStart"/>
-      <w:r>
-        <w:rPr>
-          <w:sz w:val="20"/>
-        </w:rPr>
-        <w:t>coordY</w:t>
-      </w:r>
-      <w:proofErr w:type="spellEnd"/>
-      <w:r>
-        <w:rPr>
-          <w:sz w:val="20"/>
-        </w:rPr>
-        <w:t>)</w:t>
-      </w:r>
-      <w:r>
-        <w:rPr>
-          <w:sz w:val="20"/>
-        </w:rPr>
-        <w:t xml:space="preserve">: </w:t>
-      </w:r>
-      <w:r>
-        <w:rPr>
-          <w:sz w:val="20"/>
-        </w:rPr>
-        <w:t xml:space="preserve">Aunque aún no se ha definido como será el método para seleccionar la casilla desde la perspectiva del jugador (ya sea ingresando por consola las coordenadas de la casilla o haciendo click sobre ella), en ambos se recibirá la coordenadas de dicha casilla y se hará la búsqueda de esta en el Tablero invocando el método </w:t>
-      </w:r>
-      <w:proofErr w:type="spellStart"/>
-      <w:r>
-        <w:rPr>
-          <w:sz w:val="20"/>
-        </w:rPr>
-        <w:t>buscarCasilla</w:t>
-      </w:r>
-      <w:proofErr w:type="spellEnd"/>
-      <w:r>
-        <w:rPr>
-          <w:sz w:val="20"/>
-        </w:rPr>
-        <w:t>(</w:t>
-      </w:r>
-      <w:proofErr w:type="spellStart"/>
-      <w:r>
-        <w:rPr>
-          <w:sz w:val="20"/>
-        </w:rPr>
-        <w:t>fila,columna</w:t>
-      </w:r>
-      <w:proofErr w:type="spellEnd"/>
-      <w:r>
-        <w:rPr>
-          <w:sz w:val="20"/>
-        </w:rPr>
-        <w:t>).</w:t>
-      </w:r>
-    </w:p>
-    <w:p>
-      <w:pPr>
-        <w:pStyle w:val="Prrafodelista"/>
-        <w:ind w:left="1440"/>
-        <w:jc w:val="both"/>
-        <w:rPr>
-          <w:sz w:val="20"/>
-        </w:rPr>
-      </w:pPr>
-      <w:r>
-        <w:rPr>
-          <w:sz w:val="20"/>
-        </w:rPr>
-        <w:t xml:space="preserve">Si la casilla existe (ver variable Estado en la entidad Casilla), este método invocara la función </w:t>
-      </w:r>
-      <w:proofErr w:type="spellStart"/>
-      <w:r>
-        <w:rPr>
-          <w:sz w:val="20"/>
-        </w:rPr>
-        <w:t>eliminarVecinos</w:t>
-      </w:r>
-      <w:proofErr w:type="spellEnd"/>
-      <w:r>
-        <w:rPr>
-          <w:sz w:val="20"/>
-        </w:rPr>
-        <w:t>(</w:t>
-      </w:r>
-      <w:proofErr w:type="spellStart"/>
-      <w:proofErr w:type="gramStart"/>
-      <w:r>
-        <w:rPr>
-          <w:sz w:val="20"/>
-        </w:rPr>
-        <w:t>fila,columna</w:t>
-      </w:r>
-      <w:proofErr w:type="gramEnd"/>
-      <w:r>
-        <w:rPr>
-          <w:sz w:val="20"/>
-        </w:rPr>
-        <w:t>,casilla</w:t>
-      </w:r>
-      <w:proofErr w:type="spellEnd"/>
-      <w:r>
-        <w:rPr>
-          <w:sz w:val="20"/>
-        </w:rPr>
-        <w:t>).</w:t>
+          <w:szCs w:val="20"/>
+        </w:rPr>
+      </w:pPr>
+      <w:r>
+        <w:rPr>
+          <w:i/>
+          <w:sz w:val="20"/>
+          <w:szCs w:val="20"/>
+        </w:rPr>
+        <w:t xml:space="preserve">void </w:t>
+      </w:r>
+      <w:r>
+        <w:rPr>
+          <w:i/>
+          <w:sz w:val="20"/>
+          <w:szCs w:val="20"/>
+        </w:rPr>
+        <w:t>jugar()</w:t>
+      </w:r>
+      <w:r>
+        <w:rPr>
+          <w:sz w:val="20"/>
+          <w:szCs w:val="20"/>
+        </w:rPr>
+        <w:t xml:space="preserve">: Este </w:t>
+      </w:r>
+      <w:r>
+        <w:rPr>
+          <w:sz w:val="20"/>
+          <w:szCs w:val="20"/>
+        </w:rPr>
+        <w:t>método</w:t>
+      </w:r>
+      <w:r>
+        <w:rPr>
+          <w:sz w:val="20"/>
+          <w:szCs w:val="20"/>
+        </w:rPr>
+        <w:t xml:space="preserve"> es llamado por el </w:t>
+      </w:r>
+      <w:r>
+        <w:rPr>
+          <w:sz w:val="20"/>
+          <w:szCs w:val="20"/>
+        </w:rPr>
+        <w:t>método</w:t>
+      </w:r>
+      <w:r>
+        <w:rPr>
+          <w:sz w:val="20"/>
+          <w:szCs w:val="20"/>
+        </w:rPr>
+        <w:t xml:space="preserve"> nuevoJuego(). Este </w:t>
+      </w:r>
+      <w:r>
+        <w:rPr>
+          <w:sz w:val="20"/>
+          <w:szCs w:val="20"/>
+        </w:rPr>
+        <w:t>método</w:t>
+      </w:r>
+      <w:r>
+        <w:rPr>
+          <w:sz w:val="20"/>
+          <w:szCs w:val="20"/>
+        </w:rPr>
+        <w:t xml:space="preserve"> es el encargado de invocar los </w:t>
+      </w:r>
+      <w:r>
+        <w:rPr>
+          <w:sz w:val="20"/>
+          <w:szCs w:val="20"/>
+        </w:rPr>
+        <w:t>métodos</w:t>
+      </w:r>
+      <w:r>
+        <w:rPr>
+          <w:sz w:val="20"/>
+          <w:szCs w:val="20"/>
+        </w:rPr>
+        <w:t xml:space="preserve"> para seleccionar una casilla con el metodoBuscarCasilla() de la clase Tablero (la fila y la columna se genera de forma aleatoria pero su valor debe estar dentro de las dimensiones especificadas del tablero).  Una vez obtenida la casilla, se verifica si ‘existe’ y si es </w:t>
+      </w:r>
+      <w:r>
+        <w:rPr>
+          <w:sz w:val="20"/>
+          <w:szCs w:val="20"/>
+        </w:rPr>
+        <w:t>así</w:t>
+      </w:r>
+      <w:r>
+        <w:rPr>
+          <w:sz w:val="20"/>
+          <w:szCs w:val="20"/>
+        </w:rPr>
+        <w:t xml:space="preserve"> busca y elimina los vecinos con posean el mismo color con el </w:t>
+      </w:r>
+      <w:r>
+        <w:rPr>
+          <w:sz w:val="20"/>
+          <w:szCs w:val="20"/>
+        </w:rPr>
+        <w:t>método</w:t>
+      </w:r>
+      <w:r>
+        <w:rPr>
+          <w:sz w:val="20"/>
+          <w:szCs w:val="20"/>
+        </w:rPr>
+        <w:t xml:space="preserve"> eliminarVecinos(). Posteriormente, calcula el puntaje obtenido al eliminar dichos vecinos (esto se realiza dentro del </w:t>
+      </w:r>
+      <w:r>
+        <w:rPr>
+          <w:sz w:val="20"/>
+          <w:szCs w:val="20"/>
+        </w:rPr>
+        <w:t>método</w:t>
+      </w:r>
+      <w:r>
+        <w:rPr>
+          <w:sz w:val="20"/>
+          <w:szCs w:val="20"/>
+        </w:rPr>
+        <w:t xml:space="preserve"> eliminarVecinos()), </w:t>
+      </w:r>
+      <w:r>
+        <w:rPr>
+          <w:sz w:val="20"/>
+          <w:szCs w:val="20"/>
+        </w:rPr>
+        <w:t>actualiza</w:t>
+      </w:r>
+      <w:r>
+        <w:rPr>
+          <w:sz w:val="20"/>
+          <w:szCs w:val="20"/>
+        </w:rPr>
+        <w:t xml:space="preserve"> el puntaje actual y mueve las casillas de forma vertical y horizontal (si es posible) con los </w:t>
+      </w:r>
+      <w:r>
+        <w:rPr>
+          <w:sz w:val="20"/>
+          <w:szCs w:val="20"/>
+        </w:rPr>
+        <w:t>métodos</w:t>
+      </w:r>
+      <w:r>
+        <w:rPr>
+          <w:sz w:val="20"/>
+          <w:szCs w:val="20"/>
+        </w:rPr>
+        <w:t xml:space="preserve"> moverAbajo() y moverIzquierda(). Lo descrito anteriormente se ejecuta en una </w:t>
+      </w:r>
+      <w:r>
+        <w:rPr>
+          <w:sz w:val="20"/>
+          <w:szCs w:val="20"/>
+        </w:rPr>
+        <w:t>iteración</w:t>
+      </w:r>
+      <w:r>
+        <w:rPr>
+          <w:sz w:val="20"/>
+          <w:szCs w:val="20"/>
+        </w:rPr>
+        <w:t xml:space="preserve"> y cada una de estas supone una jugada. Esto se realiza mientras el juego no haya terminado (estadoJuego = true).</w:t>
       </w:r>
     </w:p>
     <w:p>
@@ -1316,19 +1513,7 @@
         <w:rPr>
           <w:sz w:val="20"/>
         </w:rPr>
-        <w:t xml:space="preserve"> </w:t>
-      </w:r>
-      <w:r>
-        <w:rPr>
-          <w:sz w:val="20"/>
-        </w:rPr>
-        <w:t xml:space="preserve">La entidad principal será el </w:t>
-      </w:r>
-      <w:r>
-        <w:rPr>
-          <w:sz w:val="20"/>
-        </w:rPr>
-        <w:t xml:space="preserve">Tablero, esta </w:t>
+        <w:t xml:space="preserve"> La entidad principal será el Tablero, esta </w:t>
       </w:r>
       <w:r>
         <w:rPr>
@@ -1361,19 +1546,47 @@
           <w:sz w:val="20"/>
         </w:rPr>
       </w:pPr>
-      <w:proofErr w:type="spellStart"/>
-      <w:r>
-        <w:rPr>
-          <w:sz w:val="20"/>
-        </w:rPr>
-        <w:t>inicializarTablero</w:t>
-      </w:r>
-      <w:proofErr w:type="spellEnd"/>
-      <w:r>
-        <w:rPr>
-          <w:sz w:val="20"/>
-        </w:rPr>
-        <w:t>(colores)</w:t>
+      <w:r>
+        <w:rPr>
+          <w:i/>
+          <w:sz w:val="20"/>
+        </w:rPr>
+        <w:t xml:space="preserve">void </w:t>
+      </w:r>
+      <w:r>
+        <w:rPr>
+          <w:i/>
+          <w:sz w:val="20"/>
+        </w:rPr>
+        <w:t>inicializarTablero(</w:t>
+      </w:r>
+      <w:r>
+        <w:rPr>
+          <w:i/>
+          <w:sz w:val="20"/>
+        </w:rPr>
+        <w:t>List</w:t>
+      </w:r>
+      <w:r>
+        <w:rPr>
+          <w:i/>
+          <w:sz w:val="20"/>
+        </w:rPr>
+        <w:t>&lt;int&gt;</w:t>
+      </w:r>
+      <w:r>
+        <w:rPr>
+          <w:i/>
+          <w:sz w:val="20"/>
+        </w:rPr>
+        <w:t xml:space="preserve"> </w:t>
+      </w:r>
+      <w:r>
+        <w:rPr>
+          <w:i/>
+          <w:sz w:val="20"/>
+        </w:rPr>
+        <w:t>colores)</w:t>
       </w:r>
       <w:r>
         <w:rPr>
@@ -1404,29 +1617,99 @@
         <w:jc w:val="both"/>
         <w:rPr>
           <w:sz w:val="20"/>
-        </w:rPr>
-      </w:pPr>
-      <w:proofErr w:type="spellStart"/>
-      <w:proofErr w:type="gramStart"/>
-      <w:r>
-        <w:rPr>
-          <w:sz w:val="20"/>
-        </w:rPr>
-        <w:t>buscarCasilla</w:t>
-      </w:r>
-      <w:proofErr w:type="spellEnd"/>
-      <w:r>
-        <w:rPr>
-          <w:sz w:val="20"/>
-        </w:rPr>
-        <w:t>(</w:t>
-      </w:r>
-      <w:proofErr w:type="gramEnd"/>
-      <w:r>
-        <w:rPr>
-          <w:sz w:val="20"/>
-        </w:rPr>
-        <w:t>):</w:t>
+          <w:szCs w:val="20"/>
+        </w:rPr>
+      </w:pPr>
+      <w:r>
+        <w:rPr>
+          <w:i/>
+          <w:sz w:val="20"/>
+          <w:szCs w:val="20"/>
+        </w:rPr>
+        <w:t xml:space="preserve">Casilla </w:t>
+      </w:r>
+      <w:r>
+        <w:rPr>
+          <w:i/>
+          <w:sz w:val="20"/>
+          <w:szCs w:val="20"/>
+        </w:rPr>
+        <w:t>buscarCasilla(</w:t>
+      </w:r>
+      <w:r>
+        <w:rPr>
+          <w:i/>
+          <w:sz w:val="20"/>
+          <w:szCs w:val="20"/>
+        </w:rPr>
+        <w:t xml:space="preserve">int </w:t>
+      </w:r>
+      <w:r>
+        <w:rPr>
+          <w:i/>
+          <w:sz w:val="20"/>
+          <w:szCs w:val="20"/>
+        </w:rPr>
+        <w:t>filaC,</w:t>
+      </w:r>
+      <w:r>
+        <w:rPr>
+          <w:i/>
+          <w:sz w:val="20"/>
+          <w:szCs w:val="20"/>
+        </w:rPr>
+        <w:t xml:space="preserve"> </w:t>
+      </w:r>
+      <w:r>
+        <w:rPr>
+          <w:i/>
+          <w:sz w:val="20"/>
+          <w:szCs w:val="20"/>
+        </w:rPr>
+        <w:t xml:space="preserve">int </w:t>
+      </w:r>
+      <w:r>
+        <w:rPr>
+          <w:i/>
+          <w:sz w:val="20"/>
+          <w:szCs w:val="20"/>
+        </w:rPr>
+        <w:t>columnaC)</w:t>
+      </w:r>
+      <w:r>
+        <w:rPr>
+          <w:sz w:val="20"/>
+          <w:szCs w:val="20"/>
+        </w:rPr>
+        <w:t xml:space="preserve">: Dada unas coordenadas, encontramos una casilla en dicha </w:t>
+      </w:r>
+      <w:r>
+        <w:rPr>
+          <w:sz w:val="20"/>
+          <w:szCs w:val="20"/>
+        </w:rPr>
+        <w:t>posición</w:t>
+      </w:r>
+      <w:r>
+        <w:rPr>
+          <w:sz w:val="20"/>
+          <w:szCs w:val="20"/>
+        </w:rPr>
+        <w:t xml:space="preserve">. Si la casilla no existe, es decir, que su atributo ‘estado’ es igual a ‘false’, se retorna null y la jugada acaba, es decir, la </w:t>
+      </w:r>
+      <w:r>
+        <w:rPr>
+          <w:sz w:val="20"/>
+          <w:szCs w:val="20"/>
+        </w:rPr>
+        <w:t>iteración</w:t>
+      </w:r>
+      <w:r>
+        <w:rPr>
+          <w:sz w:val="20"/>
+          <w:szCs w:val="20"/>
+        </w:rPr>
+        <w:t xml:space="preserve"> se da por terminada.</w:t>
       </w:r>
     </w:p>
     <w:p>
@@ -1439,43 +1722,174 @@
         <w:jc w:val="both"/>
         <w:rPr>
           <w:sz w:val="20"/>
-        </w:rPr>
-      </w:pPr>
-      <w:proofErr w:type="spellStart"/>
-      <w:r>
-        <w:rPr>
-          <w:sz w:val="20"/>
-        </w:rPr>
-        <w:t>eliminarVecinos</w:t>
-      </w:r>
-      <w:proofErr w:type="spellEnd"/>
-      <w:r>
-        <w:rPr>
-          <w:sz w:val="20"/>
-        </w:rPr>
-        <w:t>(</w:t>
-      </w:r>
-      <w:proofErr w:type="spellStart"/>
-      <w:proofErr w:type="gramStart"/>
-      <w:r>
-        <w:rPr>
-          <w:sz w:val="20"/>
-        </w:rPr>
-        <w:t>filaC,columnaC</w:t>
-      </w:r>
-      <w:proofErr w:type="gramEnd"/>
-      <w:r>
-        <w:rPr>
-          <w:sz w:val="20"/>
-        </w:rPr>
-        <w:t>,casilla</w:t>
-      </w:r>
-      <w:proofErr w:type="spellEnd"/>
-      <w:r>
-        <w:rPr>
-          <w:sz w:val="20"/>
+          <w:szCs w:val="20"/>
+        </w:rPr>
+      </w:pPr>
+      <w:r>
+        <w:rPr>
+          <w:i/>
+          <w:sz w:val="20"/>
+          <w:szCs w:val="20"/>
+        </w:rPr>
+        <w:t xml:space="preserve">void </w:t>
+      </w:r>
+      <w:r>
+        <w:rPr>
+          <w:i/>
+          <w:sz w:val="20"/>
+          <w:szCs w:val="20"/>
+        </w:rPr>
+        <w:t>eliminarVecinos(</w:t>
+      </w:r>
+      <w:r>
+        <w:rPr>
+          <w:i/>
+          <w:sz w:val="20"/>
+          <w:szCs w:val="20"/>
+        </w:rPr>
+        <w:t xml:space="preserve">int </w:t>
+      </w:r>
+      <w:r>
+        <w:rPr>
+          <w:i/>
+          <w:sz w:val="20"/>
+          <w:szCs w:val="20"/>
+        </w:rPr>
+        <w:t xml:space="preserve">filaC, </w:t>
+      </w:r>
+      <w:r>
+        <w:rPr>
+          <w:i/>
+          <w:sz w:val="20"/>
+          <w:szCs w:val="20"/>
+        </w:rPr>
+        <w:t xml:space="preserve">int </w:t>
+      </w:r>
+      <w:r>
+        <w:rPr>
+          <w:i/>
+          <w:sz w:val="20"/>
+          <w:szCs w:val="20"/>
+        </w:rPr>
+        <w:t xml:space="preserve">columnaC, </w:t>
+      </w:r>
+      <w:r>
+        <w:rPr>
+          <w:i/>
+          <w:sz w:val="20"/>
+          <w:szCs w:val="20"/>
+        </w:rPr>
+        <w:t xml:space="preserve">Casilla </w:t>
+      </w:r>
+      <w:r>
+        <w:rPr>
+          <w:i/>
+          <w:sz w:val="20"/>
+          <w:szCs w:val="20"/>
+        </w:rPr>
+        <w:t>casilla</w:t>
+      </w:r>
+      <w:r>
+        <w:rPr>
+          <w:i/>
+          <w:sz w:val="20"/>
+          <w:szCs w:val="20"/>
         </w:rPr>
         <w:t>)</w:t>
+      </w:r>
+      <w:r>
+        <w:rPr>
+          <w:sz w:val="20"/>
+          <w:szCs w:val="20"/>
+        </w:rPr>
+        <w:t xml:space="preserve">: Este </w:t>
+      </w:r>
+      <w:r>
+        <w:rPr>
+          <w:sz w:val="20"/>
+          <w:szCs w:val="20"/>
+        </w:rPr>
+        <w:t>método</w:t>
+      </w:r>
+      <w:r>
+        <w:rPr>
+          <w:sz w:val="20"/>
+          <w:szCs w:val="20"/>
+        </w:rPr>
+        <w:t xml:space="preserve"> se encarga de eliminar los vecinos que compartan el mismo color del objeto ‘casilla’ que llega por </w:t>
+      </w:r>
+      <w:r>
+        <w:rPr>
+          <w:sz w:val="20"/>
+          <w:szCs w:val="20"/>
+        </w:rPr>
+        <w:t>parámetro</w:t>
+      </w:r>
+      <w:r>
+        <w:rPr>
+          <w:sz w:val="20"/>
+          <w:szCs w:val="20"/>
+        </w:rPr>
+        <w:t>.</w:t>
+      </w:r>
+      <w:r>
+        <w:rPr>
+          <w:sz w:val="20"/>
+          <w:szCs w:val="20"/>
+        </w:rPr>
+        <w:t xml:space="preserve"> </w:t>
+      </w:r>
+      <w:r>
+        <w:rPr>
+          <w:sz w:val="20"/>
+          <w:szCs w:val="20"/>
+        </w:rPr>
+        <w:t>Para ello, se cambia el atributo ‘estado’ a ‘false’ para las casillas que son eliminadas.</w:t>
+      </w:r>
+    </w:p>
+    <w:p>
+      <w:pPr>
+        <w:ind w:left="1440"/>
+        <w:jc w:val="both"/>
+        <w:rPr>
+          <w:sz w:val="20"/>
+          <w:szCs w:val="20"/>
+        </w:rPr>
+      </w:pPr>
+      <w:r>
+        <w:rPr>
+          <w:sz w:val="20"/>
+          <w:szCs w:val="20"/>
+        </w:rPr>
+        <w:t xml:space="preserve">Una vez que son </w:t>
+      </w:r>
+      <w:r>
+        <w:rPr>
+          <w:sz w:val="20"/>
+          <w:szCs w:val="20"/>
+        </w:rPr>
+        <w:t>eliminadas</w:t>
+      </w:r>
+      <w:r>
+        <w:rPr>
+          <w:sz w:val="20"/>
+          <w:szCs w:val="20"/>
+        </w:rPr>
+        <w:t xml:space="preserve"> las casillas, se calcula el puntaje </w:t>
+      </w:r>
+      <w:r>
+        <w:rPr>
+          <w:sz w:val="20"/>
+          <w:szCs w:val="20"/>
+        </w:rPr>
+        <w:t>obtenido</w:t>
+      </w:r>
+      <w:r>
+        <w:rPr>
+          <w:sz w:val="20"/>
+          <w:szCs w:val="20"/>
+        </w:rPr>
+        <w:t xml:space="preserve"> en esta jugada y se suma al puntaje actual (puntajeActual).</w:t>
       </w:r>
     </w:p>
     <w:p>
@@ -1488,29 +1902,195 @@
         <w:jc w:val="both"/>
         <w:rPr>
           <w:sz w:val="20"/>
-        </w:rPr>
-      </w:pPr>
-      <w:proofErr w:type="spellStart"/>
-      <w:proofErr w:type="gramStart"/>
-      <w:r>
-        <w:rPr>
-          <w:sz w:val="20"/>
-        </w:rPr>
-        <w:t>moverAlaIzquierda</w:t>
-      </w:r>
-      <w:proofErr w:type="spellEnd"/>
-      <w:r>
-        <w:rPr>
-          <w:sz w:val="20"/>
-        </w:rPr>
-        <w:t>(</w:t>
-      </w:r>
-      <w:proofErr w:type="gramEnd"/>
-      <w:r>
-        <w:rPr>
-          <w:sz w:val="20"/>
-        </w:rPr>
-        <w:t>):</w:t>
+          <w:szCs w:val="20"/>
+        </w:rPr>
+      </w:pPr>
+      <w:r>
+        <w:rPr>
+          <w:i/>
+          <w:sz w:val="20"/>
+          <w:szCs w:val="20"/>
+        </w:rPr>
+        <w:lastRenderedPageBreak/>
+        <w:t xml:space="preserve">void </w:t>
+      </w:r>
+      <w:r>
+        <w:rPr>
+          <w:i/>
+          <w:sz w:val="20"/>
+          <w:szCs w:val="20"/>
+        </w:rPr>
+        <w:t>moverVertical()</w:t>
+      </w:r>
+      <w:r>
+        <w:rPr>
+          <w:sz w:val="20"/>
+          <w:szCs w:val="20"/>
+        </w:rPr>
+        <w:t xml:space="preserve">: Este </w:t>
+      </w:r>
+      <w:r>
+        <w:rPr>
+          <w:sz w:val="20"/>
+          <w:szCs w:val="20"/>
+        </w:rPr>
+        <w:t>método</w:t>
+      </w:r>
+      <w:r>
+        <w:rPr>
+          <w:sz w:val="20"/>
+          <w:szCs w:val="20"/>
+        </w:rPr>
+        <w:t xml:space="preserve"> mueve las casillas existentes hacia abajo si </w:t>
+      </w:r>
+      <w:r>
+        <w:rPr>
+          <w:sz w:val="20"/>
+          <w:szCs w:val="20"/>
+        </w:rPr>
+        <w:t>efectuó</w:t>
+      </w:r>
+      <w:r>
+        <w:rPr>
+          <w:sz w:val="20"/>
+          <w:szCs w:val="20"/>
+        </w:rPr>
+        <w:t xml:space="preserve"> alguna </w:t>
+      </w:r>
+      <w:r>
+        <w:rPr>
+          <w:sz w:val="20"/>
+          <w:szCs w:val="20"/>
+        </w:rPr>
+        <w:t>eliminación</w:t>
+      </w:r>
+      <w:r>
+        <w:rPr>
+          <w:sz w:val="20"/>
+          <w:szCs w:val="20"/>
+        </w:rPr>
+        <w:t xml:space="preserve"> de casillas. Si se eliminaron casillas del tablero se recorre cada una de las columnas del tablero y por cada columna, verificamos cuales casillas se encuentra</w:t>
+      </w:r>
+      <w:r>
+        <w:rPr>
+          <w:sz w:val="20"/>
+          <w:szCs w:val="20"/>
+        </w:rPr>
+        <w:t>n</w:t>
+      </w:r>
+      <w:r>
+        <w:rPr>
+          <w:sz w:val="20"/>
+          <w:szCs w:val="20"/>
+        </w:rPr>
+        <w:t xml:space="preserve"> </w:t>
+      </w:r>
+      <w:r>
+        <w:rPr>
+          <w:sz w:val="20"/>
+          <w:szCs w:val="20"/>
+        </w:rPr>
+        <w:t>vacías</w:t>
+      </w:r>
+      <w:r>
+        <w:rPr>
+          <w:sz w:val="20"/>
+          <w:szCs w:val="20"/>
+        </w:rPr>
+        <w:t xml:space="preserve">, es decir, que el ‘estado’ de dicha casilla es igual a false. Las casillas que “no existen”, son intercambiadas (swap) de </w:t>
+      </w:r>
+      <w:r>
+        <w:rPr>
+          <w:sz w:val="20"/>
+          <w:szCs w:val="20"/>
+        </w:rPr>
+        <w:t>posición</w:t>
+      </w:r>
+      <w:r>
+        <w:rPr>
+          <w:sz w:val="20"/>
+          <w:szCs w:val="20"/>
+        </w:rPr>
+        <w:t xml:space="preserve"> con las casillas que si “existen” y se encuentran arriba.</w:t>
+      </w:r>
+    </w:p>
+    <w:p>
+      <w:pPr>
+        <w:pStyle w:val="Prrafodelista"/>
+        <w:numPr>
+          <w:ilvl w:val="1"/>
+          <w:numId w:val="3"/>
+        </w:numPr>
+        <w:jc w:val="both"/>
+        <w:rPr>
+          <w:sz w:val="20"/>
+          <w:szCs w:val="20"/>
+        </w:rPr>
+      </w:pPr>
+      <w:r>
+        <w:rPr>
+          <w:i/>
+          <w:sz w:val="20"/>
+          <w:szCs w:val="20"/>
+        </w:rPr>
+        <w:t xml:space="preserve">void </w:t>
+      </w:r>
+      <w:r>
+        <w:rPr>
+          <w:i/>
+          <w:sz w:val="20"/>
+          <w:szCs w:val="20"/>
+        </w:rPr>
+        <w:t>moverIzquierda()</w:t>
+      </w:r>
+      <w:r>
+        <w:rPr>
+          <w:sz w:val="20"/>
+          <w:szCs w:val="20"/>
+        </w:rPr>
+        <w:t xml:space="preserve">: Este </w:t>
+      </w:r>
+      <w:r>
+        <w:rPr>
+          <w:sz w:val="20"/>
+          <w:szCs w:val="20"/>
+        </w:rPr>
+        <w:t>método</w:t>
+      </w:r>
+      <w:r>
+        <w:rPr>
+          <w:sz w:val="20"/>
+          <w:szCs w:val="20"/>
+        </w:rPr>
+        <w:t xml:space="preserve"> mueve las columnas hacia la izquierda si existe al menos 1 columna </w:t>
+      </w:r>
+      <w:r>
+        <w:rPr>
+          <w:sz w:val="20"/>
+          <w:szCs w:val="20"/>
+        </w:rPr>
+        <w:t>vacía</w:t>
+      </w:r>
+      <w:r>
+        <w:rPr>
+          <w:sz w:val="20"/>
+          <w:szCs w:val="20"/>
+        </w:rPr>
+        <w:t xml:space="preserve">. Para ello, se recorre cada columna y en cada se revisa el ‘estado’ de la </w:t>
+      </w:r>
+      <w:r>
+        <w:rPr>
+          <w:sz w:val="20"/>
+          <w:szCs w:val="20"/>
+        </w:rPr>
+        <w:t>última</w:t>
+      </w:r>
+      <w:r>
+        <w:rPr>
+          <w:sz w:val="20"/>
+          <w:szCs w:val="20"/>
+        </w:rPr>
+        <w:t xml:space="preserve"> casilla (de arriba abajo): si la casilla no existe, entonces dicha columna no existe por lo que las columnas delante de ella se mueven hacia la izquierda.</w:t>
       </w:r>
     </w:p>
     <w:p>
@@ -1523,43 +2103,58 @@
         <w:jc w:val="both"/>
         <w:rPr>
           <w:sz w:val="20"/>
-        </w:rPr>
-      </w:pPr>
-      <w:r>
-        <w:rPr>
-          <w:sz w:val="20"/>
-        </w:rPr>
-        <w:t>Casilla:</w:t>
-      </w:r>
-      <w:r>
-        <w:rPr>
-          <w:sz w:val="20"/>
-        </w:rPr>
-        <w:t xml:space="preserve"> </w:t>
-      </w:r>
-    </w:p>
-    <w:p>
-      <w:pPr>
-        <w:pStyle w:val="Prrafodelista"/>
-        <w:numPr>
-          <w:ilvl w:val="1"/>
-          <w:numId w:val="3"/>
-        </w:numPr>
-        <w:jc w:val="both"/>
-        <w:rPr>
-          <w:sz w:val="20"/>
-        </w:rPr>
-      </w:pPr>
-      <w:bookmarkStart w:id="2" w:name="_GoBack"/>
-      <w:bookmarkEnd w:id="2"/>
-    </w:p>
-    <w:p>
-      <w:pPr>
-        <w:jc w:val="both"/>
-        <w:rPr>
-          <w:sz w:val="20"/>
-        </w:rPr>
-      </w:pPr>
+          <w:szCs w:val="20"/>
+        </w:rPr>
+      </w:pPr>
+      <w:r>
+        <w:rPr>
+          <w:sz w:val="20"/>
+          <w:szCs w:val="20"/>
+        </w:rPr>
+        <w:t xml:space="preserve">Casilla: Esta entidad se utiliza para denotar las casillas que van a conformar el tablero del juego, </w:t>
+      </w:r>
+      <w:r>
+        <w:rPr>
+          <w:sz w:val="20"/>
+          <w:szCs w:val="20"/>
+        </w:rPr>
+        <w:t>así</w:t>
+      </w:r>
+      <w:r>
+        <w:rPr>
+          <w:sz w:val="20"/>
+          <w:szCs w:val="20"/>
+        </w:rPr>
+        <w:t xml:space="preserve"> mismo esta entidad tiene los atributos color que se utiliza para identificar </w:t>
+      </w:r>
+      <w:r>
+        <w:rPr>
+          <w:sz w:val="20"/>
+          <w:szCs w:val="20"/>
+        </w:rPr>
+        <w:t>qué</w:t>
+      </w:r>
+      <w:r>
+        <w:rPr>
+          <w:sz w:val="20"/>
+          <w:szCs w:val="20"/>
+        </w:rPr>
+        <w:t xml:space="preserve"> color representa, este atributo es usado para determinar </w:t>
+      </w:r>
+      <w:r>
+        <w:rPr>
+          <w:sz w:val="20"/>
+          <w:szCs w:val="20"/>
+        </w:rPr>
+        <w:t>cuáles</w:t>
+      </w:r>
+      <w:r>
+        <w:rPr>
+          <w:sz w:val="20"/>
+          <w:szCs w:val="20"/>
+        </w:rPr>
+        <w:t xml:space="preserve"> son sus vecinos. El atributo ‘estado' permite diferenciar si una casilla ha sido eliminada.</w:t>
+      </w:r>
     </w:p>
     <w:p>
       <w:pPr>
@@ -2718,7 +3313,7 @@
 <file path=customXml/item1.xml><?xml version="1.0" encoding="utf-8"?>
 <CoverPageProperties xmlns="http://schemas.microsoft.com/office/2006/coverPageProps">
   <PublishDate/>
-  <Abstract>En esta primera entrega,</Abstract>
+  <Abstract>En esta primera entrega, se presenta el diagrama de clases inicial para el planteamiento del juego, y junto con una especificación de las entidades, atributos y los métodos de cada una. En cada uno de los métodos, se especifican los parámetros de entrada y el tipo de dato, la función de cada método así como el valor que retorna.</Abstract>
   <CompanyAddress/>
   <CompanyPhone/>
   <CompanyFax/>

</xml_diff>